<commit_message>
Adding in forgotten paper to mappings
</commit_message>
<xml_diff>
--- a/Source to Paper Matchings.docx
+++ b/Source to Paper Matchings.docx
@@ -78,15 +78,7 @@
         </w:numPr>
       </w:pPr>
       <w:r>
-        <w:t xml:space="preserve">Are QNNs </w:t>
-      </w:r>
-      <w:proofErr w:type="gramStart"/>
-      <w:r>
-        <w:t>actually relevant</w:t>
-      </w:r>
-      <w:proofErr w:type="gramEnd"/>
-      <w:r>
-        <w:t xml:space="preserve"> (video)</w:t>
+        <w:t>Are QNNs actually relevant (video)</w:t>
       </w:r>
     </w:p>
     <w:p>
@@ -102,21 +94,7 @@
           <w:rPr>
             <w:rStyle w:val="Hyperlink"/>
           </w:rPr>
-          <w:t xml:space="preserve">Are quantum neural networks </w:t>
-        </w:r>
-        <w:proofErr w:type="gramStart"/>
-        <w:r>
-          <w:rPr>
-            <w:rStyle w:val="Hyperlink"/>
-          </w:rPr>
-          <w:t>actually relevant</w:t>
-        </w:r>
-        <w:proofErr w:type="gramEnd"/>
-        <w:r>
-          <w:rPr>
-            <w:rStyle w:val="Hyperlink"/>
-          </w:rPr>
-          <w:t>? by Amira Abbas</w:t>
+          <w:t>Are quantum neural networks actually relevant? by Amira Abbas</w:t>
         </w:r>
       </w:hyperlink>
     </w:p>
@@ -150,6 +128,18 @@
         <w:t>Reliability Research on Quantum Neural Networks</w:t>
       </w:r>
     </w:p>
+    <w:p>
+      <w:pPr>
+        <w:pStyle w:val="ListParagraph"/>
+        <w:numPr>
+          <w:ilvl w:val="0"/>
+          <w:numId w:val="4"/>
+        </w:numPr>
+      </w:pPr>
+      <w:r>
+        <w:t>Multi-Class Quantum Convolutional Neural Networks</w:t>
+      </w:r>
+    </w:p>
     <w:p/>
     <w:p>
       <w:r>
@@ -178,6 +168,18 @@
       </w:pPr>
       <w:r>
         <w:t>Quantum Neural Networks: Concepts, Applications, and Challenges</w:t>
+      </w:r>
+    </w:p>
+    <w:p>
+      <w:pPr>
+        <w:pStyle w:val="ListParagraph"/>
+        <w:numPr>
+          <w:ilvl w:val="0"/>
+          <w:numId w:val="1"/>
+        </w:numPr>
+      </w:pPr>
+      <w:r>
+        <w:t>Multi-Class Quantum Convolutional Neural Networks</w:t>
       </w:r>
     </w:p>
     <w:p/>
@@ -194,16 +196,8 @@
           <w:numId w:val="1"/>
         </w:numPr>
       </w:pPr>
-      <w:proofErr w:type="gramStart"/>
       <w:r>
-        <w:t>Advantage</w:t>
-      </w:r>
-      <w:proofErr w:type="gramEnd"/>
-      <w:r>
-        <w:t xml:space="preserve"> of Quantum Neural Networks as Quantum Information Decoder</w:t>
-      </w:r>
-      <w:r>
-        <w:t>s</w:t>
+        <w:t>Advantage of Quantum Neural Networks as Quantum Information Decoders</w:t>
       </w:r>
     </w:p>
     <w:sectPr>

</xml_diff>

<commit_message>
Additional Paper found for Foundations
</commit_message>
<xml_diff>
--- a/Source to Paper Matchings.docx
+++ b/Source to Paper Matchings.docx
@@ -78,7 +78,15 @@
         </w:numPr>
       </w:pPr>
       <w:r>
-        <w:t>Are QNNs actually relevant (video)</w:t>
+        <w:t xml:space="preserve">Are QNNs </w:t>
+      </w:r>
+      <w:proofErr w:type="gramStart"/>
+      <w:r>
+        <w:t>actually relevant</w:t>
+      </w:r>
+      <w:proofErr w:type="gramEnd"/>
+      <w:r>
+        <w:t xml:space="preserve"> (video)</w:t>
       </w:r>
     </w:p>
     <w:p>
@@ -94,9 +102,35 @@
           <w:rPr>
             <w:rStyle w:val="Hyperlink"/>
           </w:rPr>
-          <w:t>Are quantum neural networks actually relevant? by Amira Abbas</w:t>
+          <w:t xml:space="preserve">Are quantum neural networks </w:t>
+        </w:r>
+        <w:proofErr w:type="gramStart"/>
+        <w:r>
+          <w:rPr>
+            <w:rStyle w:val="Hyperlink"/>
+          </w:rPr>
+          <w:t>actually relevant</w:t>
+        </w:r>
+        <w:proofErr w:type="gramEnd"/>
+        <w:r>
+          <w:rPr>
+            <w:rStyle w:val="Hyperlink"/>
+          </w:rPr>
+          <w:t>? by Amira Abbas</w:t>
         </w:r>
       </w:hyperlink>
+    </w:p>
+    <w:p>
+      <w:pPr>
+        <w:pStyle w:val="ListParagraph"/>
+        <w:numPr>
+          <w:ilvl w:val="0"/>
+          <w:numId w:val="3"/>
+        </w:numPr>
+      </w:pPr>
+      <w:r>
+        <w:t>Quantum Computing and QNN Survey</w:t>
+      </w:r>
     </w:p>
     <w:p/>
     <w:p>
@@ -196,8 +230,13 @@
           <w:numId w:val="1"/>
         </w:numPr>
       </w:pPr>
-      <w:r>
-        <w:t>Advantage of Quantum Neural Networks as Quantum Information Decoders</w:t>
+      <w:proofErr w:type="gramStart"/>
+      <w:r>
+        <w:t>Advantage</w:t>
+      </w:r>
+      <w:proofErr w:type="gramEnd"/>
+      <w:r>
+        <w:t xml:space="preserve"> of Quantum Neural Networks as Quantum Information Decoders</w:t>
       </w:r>
     </w:p>
     <w:sectPr>
@@ -1318,6 +1357,7 @@
   <w:style w:type="character" w:default="1" w:styleId="DefaultParagraphFont">
     <w:name w:val="Default Paragraph Font"/>
     <w:uiPriority w:val="1"/>
+    <w:semiHidden/>
     <w:unhideWhenUsed/>
   </w:style>
   <w:style w:type="table" w:default="1" w:styleId="TableNormal">

</xml_diff>